<commit_message>
Added to tests description what is being checked
</commit_message>
<xml_diff>
--- a/task01oop/Tests.docx
+++ b/task01oop/Tests.docx
@@ -88,6 +88,16 @@
         </w:rPr>
         <w:t xml:space="preserve"> </w:t>
       </w:r>
+    </w:p>
+    <w:p>
+      <w:pPr>
+        <w:rPr>
+          <w:rFonts w:ascii="Times New Roman" w:hAnsi="Times New Roman" w:cs="Times New Roman"/>
+          <w:sz w:val="26"/>
+          <w:szCs w:val="26"/>
+          <w:lang w:val="en-US"/>
+        </w:rPr>
+      </w:pPr>
       <w:r>
         <w:rPr>
           <w:rFonts w:ascii="Times New Roman" w:hAnsi="Times New Roman" w:cs="Times New Roman"/>
@@ -164,62 +174,91 @@
         <w:tblLook w:val="04A0" w:firstRow="1" w:lastRow="0" w:firstColumn="1" w:lastColumn="0" w:noHBand="0" w:noVBand="1"/>
       </w:tblPr>
       <w:tblGrid>
-        <w:gridCol w:w="3115"/>
-        <w:gridCol w:w="3115"/>
-        <w:gridCol w:w="3115"/>
+        <w:gridCol w:w="2046"/>
+        <w:gridCol w:w="2005"/>
+        <w:gridCol w:w="2431"/>
+        <w:gridCol w:w="2863"/>
       </w:tblGrid>
       <w:tr>
         <w:tc>
           <w:tcPr>
-            <w:tcW w:w="3115" w:type="dxa"/>
-          </w:tcPr>
-          <w:p>
-            <w:pPr>
-              <w:rPr>
-                <w:lang w:val="en-US"/>
-              </w:rPr>
-            </w:pPr>
-            <w:r>
-              <w:rPr>
-                <w:lang w:val="en-US"/>
-              </w:rPr>
-              <w:t>1</w:t>
-            </w:r>
-          </w:p>
-        </w:tc>
-        <w:tc>
-          <w:tcPr>
-            <w:tcW w:w="3115" w:type="dxa"/>
-          </w:tcPr>
-          <w:p>
-            <w:pPr>
-              <w:rPr>
-                <w:lang w:val="en-US"/>
-              </w:rPr>
-            </w:pPr>
-            <w:r>
-              <w:rPr>
-                <w:lang w:val="en-US"/>
-              </w:rPr>
-              <w:t>1 2 3 4</w:t>
-            </w:r>
-          </w:p>
-        </w:tc>
-        <w:tc>
-          <w:tcPr>
-            <w:tcW w:w="3115" w:type="dxa"/>
-          </w:tcPr>
-          <w:p>
-            <w:pPr>
-              <w:rPr>
-                <w:lang w:val="ru-RU"/>
-              </w:rPr>
-            </w:pPr>
-            <w:r>
-              <w:rPr>
-                <w:lang w:val="ru-RU"/>
-              </w:rPr>
-              <w:t>да</w:t>
+            <w:tcW w:w="2046" w:type="dxa"/>
+          </w:tcPr>
+          <w:p>
+            <w:pPr>
+              <w:rPr>
+                <w:lang w:val="en-US"/>
+              </w:rPr>
+            </w:pPr>
+            <w:r>
+              <w:rPr>
+                <w:rFonts w:ascii="Times New Roman" w:hAnsi="Times New Roman" w:cs="Times New Roman"/>
+                <w:sz w:val="24"/>
+                <w:szCs w:val="24"/>
+                <w:lang w:val="en-US"/>
+              </w:rPr>
+              <w:t>№</w:t>
+            </w:r>
+          </w:p>
+        </w:tc>
+        <w:tc>
+          <w:tcPr>
+            <w:tcW w:w="2005" w:type="dxa"/>
+          </w:tcPr>
+          <w:p>
+            <w:pPr>
+              <w:rPr>
+                <w:lang w:val="en-US"/>
+              </w:rPr>
+            </w:pPr>
+            <w:r>
+              <w:rPr>
+                <w:rFonts w:ascii="Times New Roman" w:hAnsi="Times New Roman" w:cs="Times New Roman"/>
+                <w:sz w:val="24"/>
+                <w:szCs w:val="24"/>
+                <w:lang w:val="en-US"/>
+              </w:rPr>
+              <w:t>What is being checked</w:t>
+            </w:r>
+          </w:p>
+        </w:tc>
+        <w:tc>
+          <w:tcPr>
+            <w:tcW w:w="2431" w:type="dxa"/>
+          </w:tcPr>
+          <w:p>
+            <w:pPr>
+              <w:rPr>
+                <w:lang w:val="en-US"/>
+              </w:rPr>
+            </w:pPr>
+            <w:r>
+              <w:rPr>
+                <w:sz w:val="24"/>
+                <w:szCs w:val="24"/>
+                <w:lang w:val="en-US"/>
+              </w:rPr>
+              <w:t>input</w:t>
+            </w:r>
+          </w:p>
+        </w:tc>
+        <w:tc>
+          <w:tcPr>
+            <w:tcW w:w="2863" w:type="dxa"/>
+          </w:tcPr>
+          <w:p>
+            <w:pPr>
+              <w:rPr>
+                <w:lang w:val="ru-RU"/>
+              </w:rPr>
+            </w:pPr>
+            <w:r>
+              <w:rPr>
+                <w:sz w:val="24"/>
+                <w:szCs w:val="24"/>
+                <w:lang w:val="en-US"/>
+              </w:rPr>
+              <w:t>output</w:t>
             </w:r>
           </w:p>
         </w:tc>
@@ -227,55 +266,73 @@
       <w:tr>
         <w:tc>
           <w:tcPr>
-            <w:tcW w:w="3115" w:type="dxa"/>
-          </w:tcPr>
-          <w:p>
-            <w:pPr>
-              <w:rPr>
-                <w:lang w:val="ru-RU"/>
-              </w:rPr>
-            </w:pPr>
-            <w:r>
-              <w:rPr>
-                <w:lang w:val="ru-RU"/>
-              </w:rPr>
-              <w:t>2</w:t>
-            </w:r>
-          </w:p>
-        </w:tc>
-        <w:tc>
-          <w:tcPr>
-            <w:tcW w:w="3115" w:type="dxa"/>
-          </w:tcPr>
-          <w:p>
-            <w:pPr>
-              <w:rPr>
-                <w:lang w:val="ru-RU"/>
-              </w:rPr>
-            </w:pPr>
-            <w:r>
-              <w:rPr>
-                <w:lang w:val="ru-RU"/>
-              </w:rPr>
-              <w:t>1 2 1 1</w:t>
-            </w:r>
-          </w:p>
-        </w:tc>
-        <w:tc>
-          <w:tcPr>
-            <w:tcW w:w="3115" w:type="dxa"/>
-          </w:tcPr>
-          <w:p>
-            <w:pPr>
-              <w:rPr>
-                <w:lang w:val="ru-RU"/>
-              </w:rPr>
-            </w:pPr>
-            <w:r>
-              <w:rPr>
-                <w:lang w:val="ru-RU"/>
-              </w:rPr>
-              <w:t>нет</w:t>
+            <w:tcW w:w="2046" w:type="dxa"/>
+          </w:tcPr>
+          <w:p>
+            <w:pPr>
+              <w:rPr>
+                <w:lang w:val="en-US"/>
+              </w:rPr>
+            </w:pPr>
+            <w:r>
+              <w:rPr>
+                <w:lang w:val="en-US"/>
+              </w:rPr>
+              <w:t>1</w:t>
+            </w:r>
+          </w:p>
+        </w:tc>
+        <w:tc>
+          <w:tcPr>
+            <w:tcW w:w="2005" w:type="dxa"/>
+          </w:tcPr>
+          <w:p>
+            <w:pPr>
+              <w:rPr>
+                <w:lang w:val="en-US"/>
+              </w:rPr>
+            </w:pPr>
+            <w:r>
+              <w:rPr>
+                <w:lang w:val="en-US"/>
+              </w:rPr>
+              <w:t>If there are 2 even numbers</w:t>
+            </w:r>
+          </w:p>
+        </w:tc>
+        <w:tc>
+          <w:tcPr>
+            <w:tcW w:w="2431" w:type="dxa"/>
+          </w:tcPr>
+          <w:p>
+            <w:pPr>
+              <w:rPr>
+                <w:lang w:val="en-US"/>
+              </w:rPr>
+            </w:pPr>
+            <w:r>
+              <w:rPr>
+                <w:lang w:val="en-US"/>
+              </w:rPr>
+              <w:t>1 2 3 4</w:t>
+            </w:r>
+          </w:p>
+        </w:tc>
+        <w:tc>
+          <w:tcPr>
+            <w:tcW w:w="2863" w:type="dxa"/>
+          </w:tcPr>
+          <w:p>
+            <w:pPr>
+              <w:rPr>
+                <w:lang w:val="en-US"/>
+              </w:rPr>
+            </w:pPr>
+            <w:r>
+              <w:rPr>
+                <w:lang w:val="en-US"/>
+              </w:rPr>
+              <w:t>True</w:t>
             </w:r>
           </w:p>
         </w:tc>
@@ -283,55 +340,73 @@
       <w:tr>
         <w:tc>
           <w:tcPr>
-            <w:tcW w:w="3115" w:type="dxa"/>
-          </w:tcPr>
-          <w:p>
-            <w:pPr>
-              <w:rPr>
-                <w:lang w:val="ru-RU"/>
-              </w:rPr>
-            </w:pPr>
-            <w:r>
-              <w:rPr>
-                <w:lang w:val="ru-RU"/>
-              </w:rPr>
-              <w:t>3</w:t>
-            </w:r>
-          </w:p>
-        </w:tc>
-        <w:tc>
-          <w:tcPr>
-            <w:tcW w:w="3115" w:type="dxa"/>
-          </w:tcPr>
-          <w:p>
-            <w:pPr>
-              <w:rPr>
-                <w:lang w:val="ru-RU"/>
-              </w:rPr>
-            </w:pPr>
-            <w:r>
-              <w:rPr>
-                <w:lang w:val="ru-RU"/>
-              </w:rPr>
-              <w:t>0 4 -1 -2</w:t>
-            </w:r>
-          </w:p>
-        </w:tc>
-        <w:tc>
-          <w:tcPr>
-            <w:tcW w:w="3115" w:type="dxa"/>
-          </w:tcPr>
-          <w:p>
-            <w:pPr>
-              <w:rPr>
-                <w:lang w:val="ru-RU"/>
-              </w:rPr>
-            </w:pPr>
-            <w:r>
-              <w:rPr>
-                <w:lang w:val="ru-RU"/>
-              </w:rPr>
-              <w:t>да</w:t>
+            <w:tcW w:w="2046" w:type="dxa"/>
+          </w:tcPr>
+          <w:p>
+            <w:pPr>
+              <w:rPr>
+                <w:lang w:val="ru-RU"/>
+              </w:rPr>
+            </w:pPr>
+            <w:r>
+              <w:rPr>
+                <w:lang w:val="ru-RU"/>
+              </w:rPr>
+              <w:t>2</w:t>
+            </w:r>
+          </w:p>
+        </w:tc>
+        <w:tc>
+          <w:tcPr>
+            <w:tcW w:w="2005" w:type="dxa"/>
+          </w:tcPr>
+          <w:p>
+            <w:pPr>
+              <w:rPr>
+                <w:lang w:val="en-US"/>
+              </w:rPr>
+            </w:pPr>
+            <w:r>
+              <w:rPr>
+                <w:lang w:val="en-US"/>
+              </w:rPr>
+              <w:t>If there are than 2 even numbers</w:t>
+            </w:r>
+          </w:p>
+        </w:tc>
+        <w:tc>
+          <w:tcPr>
+            <w:tcW w:w="2431" w:type="dxa"/>
+          </w:tcPr>
+          <w:p>
+            <w:pPr>
+              <w:rPr>
+                <w:lang w:val="ru-RU"/>
+              </w:rPr>
+            </w:pPr>
+            <w:r>
+              <w:rPr>
+                <w:lang w:val="ru-RU"/>
+              </w:rPr>
+              <w:t>1 2 1 1</w:t>
+            </w:r>
+          </w:p>
+        </w:tc>
+        <w:tc>
+          <w:tcPr>
+            <w:tcW w:w="2863" w:type="dxa"/>
+          </w:tcPr>
+          <w:p>
+            <w:pPr>
+              <w:rPr>
+                <w:lang w:val="en-US"/>
+              </w:rPr>
+            </w:pPr>
+            <w:r>
+              <w:rPr>
+                <w:lang w:val="en-US"/>
+              </w:rPr>
+              <w:t>False</w:t>
             </w:r>
           </w:p>
         </w:tc>
@@ -339,111 +414,139 @@
       <w:tr>
         <w:tc>
           <w:tcPr>
-            <w:tcW w:w="3115" w:type="dxa"/>
-          </w:tcPr>
-          <w:p>
-            <w:pPr>
-              <w:rPr>
-                <w:lang w:val="ru-RU"/>
-              </w:rPr>
-            </w:pPr>
-            <w:r>
-              <w:rPr>
-                <w:lang w:val="ru-RU"/>
-              </w:rPr>
-              <w:t>4</w:t>
-            </w:r>
-          </w:p>
-        </w:tc>
-        <w:tc>
-          <w:tcPr>
-            <w:tcW w:w="3115" w:type="dxa"/>
-          </w:tcPr>
-          <w:p>
-            <w:pPr>
-              <w:rPr>
-                <w:lang w:val="ru-RU"/>
-              </w:rPr>
-            </w:pPr>
-            <w:r>
-              <w:rPr>
-                <w:lang w:val="ru-RU"/>
-              </w:rPr>
-              <w:t>1.2 3 5</w:t>
-            </w:r>
-            <w:r>
-              <w:rPr>
-                <w:lang w:val="ru-RU"/>
-              </w:rPr>
-              <w:t xml:space="preserve"> 4</w:t>
-            </w:r>
-          </w:p>
-        </w:tc>
-        <w:tc>
-          <w:tcPr>
-            <w:tcW w:w="3115" w:type="dxa"/>
-          </w:tcPr>
-          <w:p>
-            <w:proofErr w:type="spellStart"/>
-            <w:r>
-              <w:t>InputMismatchException</w:t>
-            </w:r>
-            <w:proofErr w:type="spellEnd"/>
+            <w:tcW w:w="2046" w:type="dxa"/>
+          </w:tcPr>
+          <w:p>
+            <w:pPr>
+              <w:rPr>
+                <w:lang w:val="ru-RU"/>
+              </w:rPr>
+            </w:pPr>
+            <w:r>
+              <w:rPr>
+                <w:lang w:val="ru-RU"/>
+              </w:rPr>
+              <w:t>3</w:t>
+            </w:r>
+          </w:p>
+        </w:tc>
+        <w:tc>
+          <w:tcPr>
+            <w:tcW w:w="2005" w:type="dxa"/>
+          </w:tcPr>
+          <w:p>
+            <w:pPr>
+              <w:rPr>
+                <w:lang w:val="en-US"/>
+              </w:rPr>
+            </w:pPr>
+            <w:r>
+              <w:rPr>
+                <w:lang w:val="en-US"/>
+              </w:rPr>
+              <w:t>If the value of number is negative</w:t>
+            </w:r>
+          </w:p>
+        </w:tc>
+        <w:tc>
+          <w:tcPr>
+            <w:tcW w:w="2431" w:type="dxa"/>
+          </w:tcPr>
+          <w:p>
+            <w:pPr>
+              <w:rPr>
+                <w:lang w:val="ru-RU"/>
+              </w:rPr>
+            </w:pPr>
+            <w:r>
+              <w:rPr>
+                <w:lang w:val="ru-RU"/>
+              </w:rPr>
+              <w:t>0 4 -1 -2</w:t>
+            </w:r>
+          </w:p>
+        </w:tc>
+        <w:tc>
+          <w:tcPr>
+            <w:tcW w:w="2863" w:type="dxa"/>
+          </w:tcPr>
+          <w:p>
+            <w:pPr>
+              <w:rPr>
+                <w:lang w:val="en-US"/>
+              </w:rPr>
+            </w:pPr>
+            <w:r>
+              <w:rPr>
+                <w:lang w:val="en-US"/>
+              </w:rPr>
+              <w:t>True</w:t>
+            </w:r>
           </w:p>
         </w:tc>
       </w:tr>
       <w:tr>
         <w:tc>
           <w:tcPr>
-            <w:tcW w:w="3115" w:type="dxa"/>
-          </w:tcPr>
-          <w:p>
-            <w:pPr>
-              <w:rPr>
-                <w:lang w:val="ru-RU"/>
-              </w:rPr>
-            </w:pPr>
-            <w:r>
-              <w:rPr>
-                <w:lang w:val="ru-RU"/>
-              </w:rPr>
-              <w:t>5</w:t>
-            </w:r>
-          </w:p>
-        </w:tc>
-        <w:tc>
-          <w:tcPr>
-            <w:tcW w:w="3115" w:type="dxa"/>
-          </w:tcPr>
-          <w:p>
-            <w:pPr>
-              <w:rPr>
-                <w:lang w:val="ru-RU"/>
-              </w:rPr>
-            </w:pPr>
-            <w:r>
-              <w:rPr>
-                <w:lang w:val="ru-RU"/>
-              </w:rPr>
-              <w:t>2147483647 1 2 4</w:t>
-            </w:r>
-          </w:p>
-        </w:tc>
-        <w:tc>
-          <w:tcPr>
-            <w:tcW w:w="3115" w:type="dxa"/>
-          </w:tcPr>
-          <w:p>
-            <w:pPr>
-              <w:rPr>
-                <w:lang w:val="ru-RU"/>
-              </w:rPr>
-            </w:pPr>
-            <w:r>
-              <w:rPr>
-                <w:lang w:val="ru-RU"/>
-              </w:rPr>
-              <w:t>да</w:t>
+            <w:tcW w:w="2046" w:type="dxa"/>
+          </w:tcPr>
+          <w:p>
+            <w:pPr>
+              <w:rPr>
+                <w:lang w:val="ru-RU"/>
+              </w:rPr>
+            </w:pPr>
+            <w:r>
+              <w:rPr>
+                <w:lang w:val="ru-RU"/>
+              </w:rPr>
+              <w:t>4</w:t>
+            </w:r>
+          </w:p>
+        </w:tc>
+        <w:tc>
+          <w:tcPr>
+            <w:tcW w:w="2005" w:type="dxa"/>
+          </w:tcPr>
+          <w:p>
+            <w:pPr>
+              <w:rPr>
+                <w:lang w:val="en-US"/>
+              </w:rPr>
+            </w:pPr>
+            <w:r>
+              <w:rPr>
+                <w:lang w:val="en-US"/>
+              </w:rPr>
+              <w:t>If the value of number is with floating point</w:t>
+            </w:r>
+          </w:p>
+        </w:tc>
+        <w:tc>
+          <w:tcPr>
+            <w:tcW w:w="2431" w:type="dxa"/>
+          </w:tcPr>
+          <w:p>
+            <w:pPr>
+              <w:rPr>
+                <w:lang w:val="ru-RU"/>
+              </w:rPr>
+            </w:pPr>
+            <w:r>
+              <w:rPr>
+                <w:lang w:val="ru-RU"/>
+              </w:rPr>
+              <w:t>1.2 3 5 4</w:t>
+            </w:r>
+          </w:p>
+        </w:tc>
+        <w:tc>
+          <w:tcPr>
+            <w:tcW w:w="2863" w:type="dxa"/>
+          </w:tcPr>
+          <w:p>
+            <w:r>
+              <w:t>InputMismatchException</w:t>
             </w:r>
           </w:p>
         </w:tc>
@@ -451,131 +554,197 @@
       <w:tr>
         <w:tc>
           <w:tcPr>
-            <w:tcW w:w="3115" w:type="dxa"/>
-          </w:tcPr>
-          <w:p>
-            <w:pPr>
-              <w:rPr>
-                <w:lang w:val="ru-RU"/>
-              </w:rPr>
-            </w:pPr>
-            <w:r>
-              <w:rPr>
-                <w:lang w:val="ru-RU"/>
-              </w:rPr>
-              <w:t>6</w:t>
-            </w:r>
-          </w:p>
-        </w:tc>
-        <w:tc>
-          <w:tcPr>
-            <w:tcW w:w="3115" w:type="dxa"/>
-          </w:tcPr>
-          <w:p>
-            <w:pPr>
-              <w:rPr>
-                <w:lang w:val="ru-RU"/>
-              </w:rPr>
-            </w:pPr>
-            <w:r>
-              <w:rPr>
-                <w:lang w:val="ru-RU"/>
-              </w:rPr>
-              <w:t>214748364</w:t>
-            </w:r>
-            <w:r>
-              <w:rPr>
-                <w:lang w:val="ru-RU"/>
-              </w:rPr>
-              <w:t>8</w:t>
-            </w:r>
-            <w:r>
-              <w:rPr>
-                <w:lang w:val="ru-RU"/>
-              </w:rPr>
-              <w:t xml:space="preserve"> 1 2 4</w:t>
-            </w:r>
-          </w:p>
-        </w:tc>
-        <w:tc>
-          <w:tcPr>
-            <w:tcW w:w="3115" w:type="dxa"/>
-          </w:tcPr>
-          <w:p>
-            <w:pPr>
-              <w:rPr>
-                <w:lang w:val="ru-RU"/>
-              </w:rPr>
-            </w:pPr>
-            <w:proofErr w:type="spellStart"/>
-            <w:r>
-              <w:rPr>
-                <w:lang w:val="ru-RU"/>
-              </w:rPr>
-              <w:t>InputMismatchException</w:t>
-            </w:r>
-            <w:proofErr w:type="spellEnd"/>
+            <w:tcW w:w="2046" w:type="dxa"/>
+          </w:tcPr>
+          <w:p>
+            <w:pPr>
+              <w:rPr>
+                <w:lang w:val="ru-RU"/>
+              </w:rPr>
+            </w:pPr>
+            <w:r>
+              <w:rPr>
+                <w:lang w:val="ru-RU"/>
+              </w:rPr>
+              <w:t>5</w:t>
+            </w:r>
+          </w:p>
+        </w:tc>
+        <w:tc>
+          <w:tcPr>
+            <w:tcW w:w="2005" w:type="dxa"/>
+          </w:tcPr>
+          <w:p>
+            <w:pPr>
+              <w:rPr>
+                <w:lang w:val="en-US"/>
+              </w:rPr>
+            </w:pPr>
+            <w:r>
+              <w:rPr>
+                <w:lang w:val="en-US"/>
+              </w:rPr>
+              <w:t xml:space="preserve">If the value of number is </w:t>
+            </w:r>
+            <w:r>
+              <w:rPr>
+                <w:sz w:val="24"/>
+                <w:szCs w:val="24"/>
+                <w:lang w:val="en-US"/>
+              </w:rPr>
+              <w:t xml:space="preserve">maximum allowable value of </w:t>
+            </w:r>
+            <w:r>
+              <w:rPr>
+                <w:sz w:val="24"/>
+                <w:szCs w:val="24"/>
+                <w:lang w:val="en-US"/>
+              </w:rPr>
+              <w:t>Integer</w:t>
+            </w:r>
+          </w:p>
+        </w:tc>
+        <w:tc>
+          <w:tcPr>
+            <w:tcW w:w="2431" w:type="dxa"/>
+          </w:tcPr>
+          <w:p>
+            <w:pPr>
+              <w:rPr>
+                <w:lang w:val="ru-RU"/>
+              </w:rPr>
+            </w:pPr>
+            <w:r>
+              <w:rPr>
+                <w:lang w:val="ru-RU"/>
+              </w:rPr>
+              <w:t>2147483647 1 2 4</w:t>
+            </w:r>
+          </w:p>
+        </w:tc>
+        <w:tc>
+          <w:tcPr>
+            <w:tcW w:w="2863" w:type="dxa"/>
+          </w:tcPr>
+          <w:p>
+            <w:pPr>
+              <w:rPr>
+                <w:lang w:val="en-US"/>
+              </w:rPr>
+            </w:pPr>
+            <w:r>
+              <w:rPr>
+                <w:lang w:val="en-US"/>
+              </w:rPr>
+              <w:t>True</w:t>
+            </w:r>
           </w:p>
         </w:tc>
       </w:tr>
       <w:tr>
         <w:tc>
           <w:tcPr>
-            <w:tcW w:w="3115" w:type="dxa"/>
-          </w:tcPr>
-          <w:p>
-            <w:pPr>
-              <w:rPr>
-                <w:lang w:val="ru-RU"/>
-              </w:rPr>
-            </w:pPr>
-            <w:r>
-              <w:rPr>
-                <w:lang w:val="ru-RU"/>
-              </w:rPr>
-              <w:t>7</w:t>
-            </w:r>
-          </w:p>
-        </w:tc>
-        <w:tc>
-          <w:tcPr>
-            <w:tcW w:w="3115" w:type="dxa"/>
-          </w:tcPr>
-          <w:p>
-            <w:pPr>
-              <w:rPr>
-                <w:lang w:val="ru-RU"/>
-              </w:rPr>
-            </w:pPr>
-            <w:r>
-              <w:rPr>
-                <w:lang w:val="ru-RU"/>
-              </w:rPr>
-              <w:t>-2147483648</w:t>
-            </w:r>
-            <w:r>
-              <w:rPr>
-                <w:lang w:val="ru-RU"/>
-              </w:rPr>
-              <w:t xml:space="preserve"> 2 3 1</w:t>
-            </w:r>
-          </w:p>
-        </w:tc>
-        <w:tc>
-          <w:tcPr>
-            <w:tcW w:w="3115" w:type="dxa"/>
-          </w:tcPr>
-          <w:p>
-            <w:pPr>
-              <w:rPr>
-                <w:lang w:val="ru-RU"/>
-              </w:rPr>
-            </w:pPr>
-            <w:r>
-              <w:rPr>
-                <w:lang w:val="ru-RU"/>
-              </w:rPr>
-              <w:t>да</w:t>
+            <w:tcW w:w="2046" w:type="dxa"/>
+          </w:tcPr>
+          <w:p>
+            <w:pPr>
+              <w:rPr>
+                <w:lang w:val="ru-RU"/>
+              </w:rPr>
+            </w:pPr>
+            <w:r>
+              <w:rPr>
+                <w:lang w:val="ru-RU"/>
+              </w:rPr>
+              <w:t>6</w:t>
+            </w:r>
+          </w:p>
+        </w:tc>
+        <w:tc>
+          <w:tcPr>
+            <w:tcW w:w="2005" w:type="dxa"/>
+          </w:tcPr>
+          <w:p>
+            <w:pPr>
+              <w:rPr>
+                <w:lang w:val="en-US"/>
+              </w:rPr>
+            </w:pPr>
+            <w:r>
+              <w:rPr>
+                <w:lang w:val="en-US"/>
+              </w:rPr>
+              <w:t xml:space="preserve">If the value of number is </w:t>
+            </w:r>
+            <w:r>
+              <w:rPr>
+                <w:lang w:val="en-US"/>
+              </w:rPr>
+              <w:t xml:space="preserve">more than </w:t>
+            </w:r>
+            <w:r>
+              <w:rPr>
+                <w:sz w:val="24"/>
+                <w:szCs w:val="24"/>
+                <w:lang w:val="en-US"/>
+              </w:rPr>
+              <w:t xml:space="preserve">maximum allowable value of </w:t>
+            </w:r>
+            <w:r>
+              <w:rPr>
+                <w:sz w:val="24"/>
+                <w:szCs w:val="24"/>
+                <w:lang w:val="en-US"/>
+              </w:rPr>
+              <w:t>Integer</w:t>
+            </w:r>
+          </w:p>
+        </w:tc>
+        <w:tc>
+          <w:tcPr>
+            <w:tcW w:w="2431" w:type="dxa"/>
+          </w:tcPr>
+          <w:p>
+            <w:pPr>
+              <w:rPr>
+                <w:lang w:val="ru-RU"/>
+              </w:rPr>
+            </w:pPr>
+            <w:r>
+              <w:rPr>
+                <w:lang w:val="ru-RU"/>
+              </w:rPr>
+              <w:t>214748364</w:t>
+            </w:r>
+            <w:r>
+              <w:rPr>
+                <w:lang w:val="ru-RU"/>
+              </w:rPr>
+              <w:t>8</w:t>
+            </w:r>
+            <w:r>
+              <w:rPr>
+                <w:lang w:val="ru-RU"/>
+              </w:rPr>
+              <w:t xml:space="preserve"> 1 2 4</w:t>
+            </w:r>
+          </w:p>
+        </w:tc>
+        <w:tc>
+          <w:tcPr>
+            <w:tcW w:w="2863" w:type="dxa"/>
+          </w:tcPr>
+          <w:p>
+            <w:pPr>
+              <w:rPr>
+                <w:lang w:val="ru-RU"/>
+              </w:rPr>
+            </w:pPr>
+            <w:r>
+              <w:rPr>
+                <w:lang w:val="ru-RU"/>
+              </w:rPr>
+              <w:t>InputMismatchException</w:t>
             </w:r>
           </w:p>
         </w:tc>
@@ -583,7 +752,103 @@
       <w:tr>
         <w:tc>
           <w:tcPr>
-            <w:tcW w:w="3115" w:type="dxa"/>
+            <w:tcW w:w="2046" w:type="dxa"/>
+          </w:tcPr>
+          <w:p>
+            <w:pPr>
+              <w:rPr>
+                <w:lang w:val="ru-RU"/>
+              </w:rPr>
+            </w:pPr>
+            <w:r>
+              <w:rPr>
+                <w:lang w:val="ru-RU"/>
+              </w:rPr>
+              <w:t>7</w:t>
+            </w:r>
+          </w:p>
+        </w:tc>
+        <w:tc>
+          <w:tcPr>
+            <w:tcW w:w="2005" w:type="dxa"/>
+          </w:tcPr>
+          <w:p>
+            <w:pPr>
+              <w:rPr>
+                <w:lang w:val="en-US"/>
+              </w:rPr>
+            </w:pPr>
+            <w:r>
+              <w:rPr>
+                <w:lang w:val="en-US"/>
+              </w:rPr>
+              <w:t xml:space="preserve">If the value of number is </w:t>
+            </w:r>
+            <w:r>
+              <w:rPr>
+                <w:sz w:val="24"/>
+                <w:szCs w:val="24"/>
+                <w:lang w:val="en-US"/>
+              </w:rPr>
+              <w:t>minimum</w:t>
+            </w:r>
+            <w:r>
+              <w:rPr>
+                <w:sz w:val="24"/>
+                <w:szCs w:val="24"/>
+                <w:lang w:val="en-US"/>
+              </w:rPr>
+              <w:t xml:space="preserve"> allowable value of Integer</w:t>
+            </w:r>
+          </w:p>
+        </w:tc>
+        <w:tc>
+          <w:tcPr>
+            <w:tcW w:w="2431" w:type="dxa"/>
+          </w:tcPr>
+          <w:p>
+            <w:pPr>
+              <w:rPr>
+                <w:lang w:val="ru-RU"/>
+              </w:rPr>
+            </w:pPr>
+            <w:r>
+              <w:rPr>
+                <w:lang w:val="ru-RU"/>
+              </w:rPr>
+              <w:t>-2147483648</w:t>
+            </w:r>
+            <w:r>
+              <w:rPr>
+                <w:lang w:val="ru-RU"/>
+              </w:rPr>
+              <w:t xml:space="preserve"> 2 3 1</w:t>
+            </w:r>
+          </w:p>
+        </w:tc>
+        <w:tc>
+          <w:tcPr>
+            <w:tcW w:w="2863" w:type="dxa"/>
+          </w:tcPr>
+          <w:p>
+            <w:pPr>
+              <w:rPr>
+                <w:lang w:val="en-US"/>
+              </w:rPr>
+            </w:pPr>
+            <w:r>
+              <w:rPr>
+                <w:lang w:val="en-US"/>
+              </w:rPr>
+              <w:t>True</w:t>
+            </w:r>
+          </w:p>
+        </w:tc>
+      </w:tr>
+      <w:tr>
+        <w:tc>
+          <w:tcPr>
+            <w:tcW w:w="2046" w:type="dxa"/>
           </w:tcPr>
           <w:p>
             <w:pPr>
@@ -601,7 +866,53 @@
         </w:tc>
         <w:tc>
           <w:tcPr>
-            <w:tcW w:w="3115" w:type="dxa"/>
+            <w:tcW w:w="2005" w:type="dxa"/>
+          </w:tcPr>
+          <w:p>
+            <w:pPr>
+              <w:rPr>
+                <w:lang w:val="en-US"/>
+              </w:rPr>
+            </w:pPr>
+            <w:r>
+              <w:rPr>
+                <w:lang w:val="en-US"/>
+              </w:rPr>
+              <w:t xml:space="preserve">If the value of number is </w:t>
+            </w:r>
+            <w:r>
+              <w:rPr>
+                <w:lang w:val="en-US"/>
+              </w:rPr>
+              <w:t>less</w:t>
+            </w:r>
+            <w:r>
+              <w:rPr>
+                <w:lang w:val="en-US"/>
+              </w:rPr>
+              <w:t xml:space="preserve"> than </w:t>
+            </w:r>
+            <w:r>
+              <w:rPr>
+                <w:sz w:val="24"/>
+                <w:szCs w:val="24"/>
+                <w:lang w:val="en-US"/>
+              </w:rPr>
+              <w:t>minimum</w:t>
+            </w:r>
+            <w:r>
+              <w:rPr>
+                <w:sz w:val="24"/>
+                <w:szCs w:val="24"/>
+                <w:lang w:val="en-US"/>
+              </w:rPr>
+              <w:t xml:space="preserve"> allowable value of Integer</w:t>
+            </w:r>
+          </w:p>
+        </w:tc>
+        <w:tc>
+          <w:tcPr>
+            <w:tcW w:w="2431" w:type="dxa"/>
           </w:tcPr>
           <w:p>
             <w:pPr>
@@ -631,27 +942,31 @@
         </w:tc>
         <w:tc>
           <w:tcPr>
-            <w:tcW w:w="3115" w:type="dxa"/>
-          </w:tcPr>
-          <w:p>
-            <w:pPr>
-              <w:rPr>
-                <w:lang w:val="ru-RU"/>
-              </w:rPr>
-            </w:pPr>
-            <w:proofErr w:type="spellStart"/>
+            <w:tcW w:w="2863" w:type="dxa"/>
+          </w:tcPr>
+          <w:p>
+            <w:pPr>
+              <w:rPr>
+                <w:lang w:val="ru-RU"/>
+              </w:rPr>
+            </w:pPr>
             <w:r>
               <w:rPr>
                 <w:lang w:val="ru-RU"/>
               </w:rPr>
               <w:t>InputMismatchException</w:t>
             </w:r>
-            <w:proofErr w:type="spellEnd"/>
           </w:p>
         </w:tc>
       </w:tr>
     </w:tbl>
-    <w:p/>
+    <w:p>
+      <w:pPr>
+        <w:rPr>
+          <w:lang w:val="ru-RU"/>
+        </w:rPr>
+      </w:pPr>
+    </w:p>
     <w:sectPr>
       <w:pgSz w:w="11906" w:h="16838"/>
       <w:pgMar w:top="1134" w:right="850" w:bottom="1134" w:left="1701" w:header="708" w:footer="708" w:gutter="0"/>

</xml_diff>